<commit_message>
Update the unit test
</commit_message>
<xml_diff>
--- a/PHASE2_SYNTAX_ANALYZER/Result_Sheets/Student_Report.docx
+++ b/PHASE2_SYNTAX_ANALYZER/Result_Sheets/Student_Report.docx
@@ -7446,17 +7446,1518 @@
     </w:p>
     <w:p>
       <w:pPr>
-        <w:rPr>
-          <w:rFonts w:ascii="IRANSans Light" w:eastAsiaTheme="majorEastAsia" w:hAnsi="IRANSans Light" w:cs="IRANSans Light"/>
-          <w:b/>
-          <w:bCs/>
-          <w:color w:val="2E74B5" w:themeColor="accent1" w:themeShade="BF"/>
-          <w:sz w:val="32"/>
-          <w:szCs w:val="32"/>
-        </w:rPr>
+        <w:spacing w:line="276" w:lineRule="auto"/>
       </w:pPr>
+      <w:r>
+        <w:t xml:space="preserve">Rule 4.1: </w:t>
+      </w:r>
+      <w:proofErr w:type="spellStart"/>
+      <w:r>
+        <w:t>type_specifiers</w:t>
+      </w:r>
+      <w:proofErr w:type="spellEnd"/>
+      <w:r>
+        <w:t xml:space="preserve"> -&gt; INTEGER_KW</w:t>
+      </w:r>
+    </w:p>
+    <w:p>
+      <w:pPr>
+        <w:spacing w:line="276" w:lineRule="auto"/>
+      </w:pPr>
+      <w:r>
+        <w:t xml:space="preserve">Rule 7.1: </w:t>
+      </w:r>
+      <w:proofErr w:type="spellStart"/>
+      <w:r>
+        <w:t>dec</w:t>
+      </w:r>
+      <w:proofErr w:type="spellEnd"/>
+      <w:r>
+        <w:t xml:space="preserve"> -&gt; ID</w:t>
+      </w:r>
+    </w:p>
+    <w:p>
+      <w:pPr>
+        <w:spacing w:line="276" w:lineRule="auto"/>
+      </w:pPr>
+      <w:r>
+        <w:t xml:space="preserve">Rule 6.1: </w:t>
+      </w:r>
+      <w:proofErr w:type="spellStart"/>
+      <w:r>
+        <w:t>declarator</w:t>
+      </w:r>
+      <w:proofErr w:type="spellEnd"/>
+      <w:r>
+        <w:t xml:space="preserve"> -&gt; </w:t>
+      </w:r>
+      <w:proofErr w:type="spellStart"/>
+      <w:r>
+        <w:t>dec</w:t>
+      </w:r>
+      <w:proofErr w:type="spellEnd"/>
+    </w:p>
+    <w:p>
+      <w:pPr>
+        <w:spacing w:line="276" w:lineRule="auto"/>
+      </w:pPr>
+      <w:r>
+        <w:t xml:space="preserve">Rule 5.1: </w:t>
+      </w:r>
+      <w:proofErr w:type="spellStart"/>
+      <w:r>
+        <w:t>declarator_list</w:t>
+      </w:r>
+      <w:proofErr w:type="spellEnd"/>
+      <w:r>
+        <w:t xml:space="preserve"> -&gt; </w:t>
+      </w:r>
+      <w:proofErr w:type="spellStart"/>
+      <w:r>
+        <w:t>declarator</w:t>
+      </w:r>
+      <w:proofErr w:type="spellEnd"/>
+    </w:p>
+    <w:p>
+      <w:pPr>
+        <w:spacing w:line="276" w:lineRule="auto"/>
+      </w:pPr>
+      <w:r>
+        <w:t xml:space="preserve">Rule 7.1: </w:t>
+      </w:r>
+      <w:proofErr w:type="spellStart"/>
+      <w:r>
+        <w:t>dec</w:t>
+      </w:r>
+      <w:proofErr w:type="spellEnd"/>
+      <w:r>
+        <w:t xml:space="preserve"> -&gt; ID</w:t>
+      </w:r>
+    </w:p>
+    <w:p>
+      <w:pPr>
+        <w:spacing w:line="276" w:lineRule="auto"/>
+      </w:pPr>
+      <w:r>
+        <w:t xml:space="preserve">Rule 23.1: </w:t>
+      </w:r>
+      <w:proofErr w:type="spellStart"/>
+      <w:r>
+        <w:t>constant_expressions</w:t>
+      </w:r>
+      <w:proofErr w:type="spellEnd"/>
+      <w:r>
+        <w:t xml:space="preserve"> -&gt; NUMCONST</w:t>
+      </w:r>
+    </w:p>
+    <w:p>
+      <w:pPr>
+        <w:spacing w:line="276" w:lineRule="auto"/>
+      </w:pPr>
+      <w:r>
+        <w:t xml:space="preserve">Rule 9.1: initializer -&gt; </w:t>
+      </w:r>
+      <w:proofErr w:type="spellStart"/>
+      <w:r>
+        <w:t>constant_expressions</w:t>
+      </w:r>
+      <w:proofErr w:type="spellEnd"/>
+    </w:p>
+    <w:p>
+      <w:pPr>
+        <w:spacing w:line="276" w:lineRule="auto"/>
+      </w:pPr>
+      <w:r>
+        <w:t xml:space="preserve">Rule 6.2: </w:t>
+      </w:r>
+      <w:proofErr w:type="spellStart"/>
+      <w:r>
+        <w:t>declarator</w:t>
+      </w:r>
+      <w:proofErr w:type="spellEnd"/>
+      <w:r>
+        <w:t xml:space="preserve"> -&gt; </w:t>
+      </w:r>
+      <w:proofErr w:type="spellStart"/>
+      <w:r>
+        <w:t>dec</w:t>
+      </w:r>
+      <w:proofErr w:type="spellEnd"/>
+      <w:r>
+        <w:t xml:space="preserve"> ASSIGN_KW initializer</w:t>
+      </w:r>
+    </w:p>
+    <w:p>
+      <w:pPr>
+        <w:spacing w:line="276" w:lineRule="auto"/>
+      </w:pPr>
+      <w:r>
+        <w:t xml:space="preserve">Rule 5.2: </w:t>
+      </w:r>
+      <w:proofErr w:type="spellStart"/>
+      <w:r>
+        <w:t>declarator_list</w:t>
+      </w:r>
+      <w:proofErr w:type="spellEnd"/>
+      <w:r>
+        <w:t xml:space="preserve"> -&gt; </w:t>
+      </w:r>
+      <w:proofErr w:type="spellStart"/>
+      <w:r>
+        <w:t>declarator_list</w:t>
+      </w:r>
+      <w:proofErr w:type="spellEnd"/>
+      <w:r>
+        <w:t xml:space="preserve"> COMMA_KW </w:t>
+      </w:r>
+      <w:proofErr w:type="spellStart"/>
+      <w:r>
+        <w:t>declarator</w:t>
+      </w:r>
+      <w:proofErr w:type="spellEnd"/>
+    </w:p>
+    <w:p>
+      <w:pPr>
+        <w:spacing w:line="276" w:lineRule="auto"/>
+      </w:pPr>
+      <w:r>
+        <w:t xml:space="preserve">Rule 7.1: </w:t>
+      </w:r>
+      <w:proofErr w:type="spellStart"/>
+      <w:r>
+        <w:t>dec</w:t>
+      </w:r>
+      <w:proofErr w:type="spellEnd"/>
+      <w:r>
+        <w:t xml:space="preserve"> -&gt; ID</w:t>
+      </w:r>
+    </w:p>
+    <w:p>
+      <w:pPr>
+        <w:spacing w:line="276" w:lineRule="auto"/>
+      </w:pPr>
+      <w:r>
+        <w:t xml:space="preserve">Rule 23.1: </w:t>
+      </w:r>
+      <w:proofErr w:type="spellStart"/>
+      <w:r>
+        <w:t>constant_expressions</w:t>
+      </w:r>
+      <w:proofErr w:type="spellEnd"/>
+      <w:r>
+        <w:t xml:space="preserve"> -&gt; NUMCONST</w:t>
+      </w:r>
+    </w:p>
+    <w:p>
+      <w:pPr>
+        <w:spacing w:line="276" w:lineRule="auto"/>
+      </w:pPr>
+      <w:r>
+        <w:t xml:space="preserve">Rule 9.1: initializer -&gt; </w:t>
+      </w:r>
+      <w:proofErr w:type="spellStart"/>
+      <w:r>
+        <w:t>constant_expressions</w:t>
+      </w:r>
+      <w:proofErr w:type="spellEnd"/>
+    </w:p>
+    <w:p>
+      <w:pPr>
+        <w:spacing w:line="276" w:lineRule="auto"/>
+      </w:pPr>
+      <w:r>
+        <w:t xml:space="preserve">Rule 6.2: </w:t>
+      </w:r>
+      <w:proofErr w:type="spellStart"/>
+      <w:r>
+        <w:t>declarator</w:t>
+      </w:r>
+      <w:proofErr w:type="spellEnd"/>
+      <w:r>
+        <w:t xml:space="preserve"> -&gt; </w:t>
+      </w:r>
+      <w:proofErr w:type="spellStart"/>
+      <w:r>
+        <w:t>dec</w:t>
+      </w:r>
+      <w:proofErr w:type="spellEnd"/>
+      <w:r>
+        <w:t xml:space="preserve"> ASSIGN_KW initializer</w:t>
+      </w:r>
+    </w:p>
+    <w:p>
+      <w:pPr>
+        <w:spacing w:line="276" w:lineRule="auto"/>
+      </w:pPr>
+      <w:r>
+        <w:t xml:space="preserve">Rule 5.2: </w:t>
+      </w:r>
+      <w:proofErr w:type="spellStart"/>
+      <w:r>
+        <w:t>declarator_list</w:t>
+      </w:r>
+      <w:proofErr w:type="spellEnd"/>
+      <w:r>
+        <w:t xml:space="preserve"> -&gt; </w:t>
+      </w:r>
+      <w:proofErr w:type="spellStart"/>
+      <w:r>
+        <w:t>declarator_list</w:t>
+      </w:r>
+      <w:proofErr w:type="spellEnd"/>
+      <w:r>
+        <w:t xml:space="preserve"> COMMA_KW </w:t>
+      </w:r>
+      <w:proofErr w:type="spellStart"/>
+      <w:r>
+        <w:t>declarator</w:t>
+      </w:r>
+      <w:proofErr w:type="spellEnd"/>
+    </w:p>
+    <w:p>
+      <w:pPr>
+        <w:spacing w:line="276" w:lineRule="auto"/>
+      </w:pPr>
+      <w:r>
+        <w:t>Rule 8.2: range -&gt; NUMCONST DOT_KW NUMCONST</w:t>
+      </w:r>
+    </w:p>
+    <w:p>
+      <w:pPr>
+        <w:spacing w:line="276" w:lineRule="auto"/>
+      </w:pPr>
+      <w:r>
+        <w:t xml:space="preserve">Rule 7.2: </w:t>
+      </w:r>
+      <w:proofErr w:type="spellStart"/>
+      <w:r>
+        <w:t>dec</w:t>
+      </w:r>
+      <w:proofErr w:type="spellEnd"/>
+      <w:r>
+        <w:t xml:space="preserve"> -&gt; ID OPENBRACKET_KW range CLOSEBRACKET_KW</w:t>
+      </w:r>
+    </w:p>
+    <w:p>
+      <w:pPr>
+        <w:spacing w:line="276" w:lineRule="auto"/>
+      </w:pPr>
+      <w:r>
+        <w:t xml:space="preserve">Rule 23.1: </w:t>
+      </w:r>
+      <w:proofErr w:type="spellStart"/>
+      <w:r>
+        <w:t>constant_expressions</w:t>
+      </w:r>
+      <w:proofErr w:type="spellEnd"/>
+      <w:r>
+        <w:t xml:space="preserve"> -&gt; NUMCONST</w:t>
+      </w:r>
+    </w:p>
+    <w:p>
+      <w:pPr>
+        <w:spacing w:line="276" w:lineRule="auto"/>
+      </w:pPr>
+      <w:r>
+        <w:t xml:space="preserve">Rule 23.1: </w:t>
+      </w:r>
+      <w:proofErr w:type="spellStart"/>
+      <w:r>
+        <w:t>constant_expressions</w:t>
+      </w:r>
+      <w:proofErr w:type="spellEnd"/>
+      <w:r>
+        <w:t xml:space="preserve"> -&gt; NUMCONST</w:t>
+      </w:r>
+    </w:p>
+    <w:p>
+      <w:pPr>
+        <w:spacing w:line="276" w:lineRule="auto"/>
+      </w:pPr>
+      <w:r>
+        <w:t xml:space="preserve">Rule 23.1: </w:t>
+      </w:r>
+      <w:proofErr w:type="spellStart"/>
+      <w:r>
+        <w:t>constant_expressions</w:t>
+      </w:r>
+      <w:proofErr w:type="spellEnd"/>
+      <w:r>
+        <w:t xml:space="preserve"> -&gt; NUMCONST</w:t>
+      </w:r>
+    </w:p>
+    <w:p>
+      <w:pPr>
+        <w:spacing w:line="276" w:lineRule="auto"/>
+      </w:pPr>
+      <w:r>
+        <w:t xml:space="preserve">Rule 10.2: </w:t>
+      </w:r>
+      <w:proofErr w:type="spellStart"/>
+      <w:r>
+        <w:t>initializer_list</w:t>
+      </w:r>
+      <w:proofErr w:type="spellEnd"/>
+      <w:r>
+        <w:t xml:space="preserve"> -&gt; </w:t>
+      </w:r>
+      <w:proofErr w:type="spellStart"/>
+      <w:r>
+        <w:t>constant_expressions</w:t>
+      </w:r>
+      <w:proofErr w:type="spellEnd"/>
+    </w:p>
+    <w:p>
+      <w:pPr>
+        <w:spacing w:line="276" w:lineRule="auto"/>
+      </w:pPr>
+      <w:r>
+        <w:t xml:space="preserve">Rule 10.1: </w:t>
+      </w:r>
+      <w:proofErr w:type="spellStart"/>
+      <w:r>
+        <w:t>initializer_list</w:t>
+      </w:r>
+      <w:proofErr w:type="spellEnd"/>
+      <w:r>
+        <w:t xml:space="preserve"> -&gt; </w:t>
+      </w:r>
+      <w:proofErr w:type="spellStart"/>
+      <w:r>
+        <w:t>constant_expressions</w:t>
+      </w:r>
+      <w:proofErr w:type="spellEnd"/>
+      <w:r>
+        <w:t xml:space="preserve"> COMMA_KW </w:t>
+      </w:r>
+      <w:proofErr w:type="spellStart"/>
+      <w:r>
+        <w:t>initializer_list</w:t>
+      </w:r>
+      <w:proofErr w:type="spellEnd"/>
+    </w:p>
+    <w:p>
+      <w:pPr>
+        <w:spacing w:line="276" w:lineRule="auto"/>
+      </w:pPr>
+      <w:r>
+        <w:t xml:space="preserve">Rule 10.1: </w:t>
+      </w:r>
+      <w:proofErr w:type="spellStart"/>
+      <w:r>
+        <w:t>initializer_list</w:t>
+      </w:r>
+      <w:proofErr w:type="spellEnd"/>
+      <w:r>
+        <w:t xml:space="preserve"> -&gt; </w:t>
+      </w:r>
+      <w:proofErr w:type="spellStart"/>
+      <w:r>
+        <w:t>constant_expressions</w:t>
+      </w:r>
+      <w:proofErr w:type="spellEnd"/>
+      <w:r>
+        <w:t xml:space="preserve"> COMMA_KW </w:t>
+      </w:r>
+      <w:proofErr w:type="spellStart"/>
+      <w:r>
+        <w:t>initializer_list</w:t>
+      </w:r>
+      <w:proofErr w:type="spellEnd"/>
+    </w:p>
+    <w:p>
+      <w:pPr>
+        <w:spacing w:line="276" w:lineRule="auto"/>
+      </w:pPr>
+      <w:r>
+        <w:t>Rule 9.2: initializer -&gt; OPENACCOLADE_KW initializer CLOSEACCOLADE_KW</w:t>
+      </w:r>
+    </w:p>
+    <w:p>
+      <w:pPr>
+        <w:spacing w:line="276" w:lineRule="auto"/>
+      </w:pPr>
+      <w:r>
+        <w:t xml:space="preserve">Rule 6.2: </w:t>
+      </w:r>
+      <w:proofErr w:type="spellStart"/>
+      <w:r>
+        <w:t>declarator</w:t>
+      </w:r>
+      <w:proofErr w:type="spellEnd"/>
+      <w:r>
+        <w:t xml:space="preserve"> -&gt; </w:t>
+      </w:r>
+      <w:proofErr w:type="spellStart"/>
+      <w:r>
+        <w:t>dec</w:t>
+      </w:r>
+      <w:proofErr w:type="spellEnd"/>
+      <w:r>
+        <w:t xml:space="preserve"> ASSIGN_KW initializer</w:t>
+      </w:r>
+    </w:p>
+    <w:p>
+      <w:pPr>
+        <w:spacing w:line="276" w:lineRule="auto"/>
+      </w:pPr>
+      <w:r>
+        <w:t xml:space="preserve">Rule 5.2: </w:t>
+      </w:r>
+      <w:proofErr w:type="spellStart"/>
+      <w:r>
+        <w:t>declarator_list</w:t>
+      </w:r>
+      <w:proofErr w:type="spellEnd"/>
+      <w:r>
+        <w:t xml:space="preserve"> -&gt; </w:t>
+      </w:r>
+      <w:proofErr w:type="spellStart"/>
+      <w:r>
+        <w:t>declarator_list</w:t>
+      </w:r>
+      <w:proofErr w:type="spellEnd"/>
+      <w:r>
+        <w:t xml:space="preserve"> COMMA_KW </w:t>
+      </w:r>
+      <w:proofErr w:type="spellStart"/>
+      <w:r>
+        <w:t>declarator</w:t>
+      </w:r>
+      <w:proofErr w:type="spellEnd"/>
+    </w:p>
+    <w:p>
+      <w:pPr>
+        <w:spacing w:line="276" w:lineRule="auto"/>
+      </w:pPr>
+      <w:r>
+        <w:t>Rule 22.4: expressions -&gt; ID</w:t>
+      </w:r>
       <w:bookmarkStart w:id="0" w:name="_GoBack"/>
       <w:bookmarkEnd w:id="0"/>
+    </w:p>
+    <w:p>
+      <w:pPr>
+        <w:spacing w:line="276" w:lineRule="auto"/>
+      </w:pPr>
+      <w:r>
+        <w:lastRenderedPageBreak/>
+        <w:t xml:space="preserve">Rule 23.1: </w:t>
+      </w:r>
+      <w:proofErr w:type="spellStart"/>
+      <w:r>
+        <w:t>constant_expressions</w:t>
+      </w:r>
+      <w:proofErr w:type="spellEnd"/>
+      <w:r>
+        <w:t xml:space="preserve"> -&gt; NUMCONST</w:t>
+      </w:r>
+    </w:p>
+    <w:p>
+      <w:pPr>
+        <w:spacing w:line="276" w:lineRule="auto"/>
+      </w:pPr>
+      <w:r>
+        <w:t xml:space="preserve">Rule 22.1: expressions -&gt; </w:t>
+      </w:r>
+      <w:proofErr w:type="spellStart"/>
+      <w:r>
+        <w:t>constant_expressions</w:t>
+      </w:r>
+      <w:proofErr w:type="spellEnd"/>
+    </w:p>
+    <w:p>
+      <w:pPr>
+        <w:spacing w:line="276" w:lineRule="auto"/>
+      </w:pPr>
+      <w:r>
+        <w:t xml:space="preserve">Rule 23.1: </w:t>
+      </w:r>
+      <w:proofErr w:type="spellStart"/>
+      <w:r>
+        <w:t>constant_expressions</w:t>
+      </w:r>
+      <w:proofErr w:type="spellEnd"/>
+      <w:r>
+        <w:t xml:space="preserve"> -&gt; NUMCONST</w:t>
+      </w:r>
+    </w:p>
+    <w:p>
+      <w:pPr>
+        <w:spacing w:line="276" w:lineRule="auto"/>
+      </w:pPr>
+      <w:r>
+        <w:t xml:space="preserve">Rule 22.1: expressions -&gt; </w:t>
+      </w:r>
+      <w:proofErr w:type="spellStart"/>
+      <w:r>
+        <w:t>constant_expressions</w:t>
+      </w:r>
+      <w:proofErr w:type="spellEnd"/>
+    </w:p>
+    <w:p>
+      <w:pPr>
+        <w:spacing w:line="276" w:lineRule="auto"/>
+      </w:pPr>
+      <w:r>
+        <w:t>Rule 26.1: pair: OPENPARENTHESIS_KW expressions COMMA_KW expressions CLOSEPARENTHESIS_KW</w:t>
+      </w:r>
+    </w:p>
+    <w:p>
+      <w:pPr>
+        <w:spacing w:line="276" w:lineRule="auto"/>
+      </w:pPr>
+      <w:r>
+        <w:t xml:space="preserve">Rule 25.3: </w:t>
+      </w:r>
+      <w:proofErr w:type="spellStart"/>
+      <w:r>
+        <w:t>arithmetic_expressions</w:t>
+      </w:r>
+      <w:proofErr w:type="spellEnd"/>
+      <w:r>
+        <w:t xml:space="preserve"> -&gt; MUL_KW pair</w:t>
+      </w:r>
+    </w:p>
+    <w:p>
+      <w:pPr>
+        <w:spacing w:line="276" w:lineRule="auto"/>
+      </w:pPr>
+      <w:r>
+        <w:t xml:space="preserve">Rule 22.3: expressions -&gt; </w:t>
+      </w:r>
+      <w:proofErr w:type="spellStart"/>
+      <w:r>
+        <w:t>arithmetic_expressions</w:t>
+      </w:r>
+      <w:proofErr w:type="spellEnd"/>
+    </w:p>
+    <w:p>
+      <w:pPr>
+        <w:spacing w:line="276" w:lineRule="auto"/>
+      </w:pPr>
+      <w:r>
+        <w:t>Rule 26.1: pair: OPENPARENTHESIS_KW expressions COMMA_KW expressions CLOSEPARENTHESIS_KW</w:t>
+      </w:r>
+    </w:p>
+    <w:p>
+      <w:pPr>
+        <w:spacing w:line="276" w:lineRule="auto"/>
+      </w:pPr>
+      <w:r>
+        <w:t xml:space="preserve">Rule 25.2: </w:t>
+      </w:r>
+      <w:proofErr w:type="spellStart"/>
+      <w:r>
+        <w:t>arithmetic_expressions</w:t>
+      </w:r>
+      <w:proofErr w:type="spellEnd"/>
+      <w:r>
+        <w:t xml:space="preserve"> -&gt; SUB_KW pair</w:t>
+      </w:r>
+    </w:p>
+    <w:p>
+      <w:pPr>
+        <w:spacing w:line="276" w:lineRule="auto"/>
+      </w:pPr>
+      <w:r>
+        <w:t>Rule 22.4: expressions -&gt; ID</w:t>
+      </w:r>
+    </w:p>
+    <w:p>
+      <w:pPr>
+        <w:spacing w:line="276" w:lineRule="auto"/>
+      </w:pPr>
+      <w:r>
+        <w:t xml:space="preserve">Rule 23.1: </w:t>
+      </w:r>
+      <w:proofErr w:type="spellStart"/>
+      <w:r>
+        <w:t>constant_expressions</w:t>
+      </w:r>
+      <w:proofErr w:type="spellEnd"/>
+      <w:r>
+        <w:t xml:space="preserve"> -&gt; NUMCONST</w:t>
+      </w:r>
+    </w:p>
+    <w:p>
+      <w:pPr>
+        <w:spacing w:line="276" w:lineRule="auto"/>
+      </w:pPr>
+      <w:r>
+        <w:t xml:space="preserve">Rule 22.1: expressions -&gt; </w:t>
+      </w:r>
+      <w:proofErr w:type="spellStart"/>
+      <w:r>
+        <w:t>constant_expressions</w:t>
+      </w:r>
+      <w:proofErr w:type="spellEnd"/>
+    </w:p>
+    <w:p>
+      <w:pPr>
+        <w:spacing w:line="276" w:lineRule="auto"/>
+      </w:pPr>
+      <w:r>
+        <w:t>Rule 22.4: expressions -&gt; ID</w:t>
+      </w:r>
+    </w:p>
+    <w:p>
+      <w:pPr>
+        <w:spacing w:line="276" w:lineRule="auto"/>
+      </w:pPr>
+      <w:r>
+        <w:t>Rule 26.1: pair: OPENPARENTHESIS_KW expressions COMMA_KW expressions CLOSEPARENTHESIS_KW</w:t>
+      </w:r>
+    </w:p>
+    <w:p>
+      <w:pPr>
+        <w:spacing w:line="276" w:lineRule="auto"/>
+      </w:pPr>
+      <w:r>
+        <w:t xml:space="preserve">Rule 25.4: </w:t>
+      </w:r>
+      <w:proofErr w:type="spellStart"/>
+      <w:r>
+        <w:t>arithmetic_expressions</w:t>
+      </w:r>
+      <w:proofErr w:type="spellEnd"/>
+      <w:r>
+        <w:t xml:space="preserve"> -&gt; DIV_KW pair</w:t>
+      </w:r>
+    </w:p>
+    <w:p>
+      <w:pPr>
+        <w:spacing w:line="276" w:lineRule="auto"/>
+      </w:pPr>
+      <w:r>
+        <w:t xml:space="preserve">Rule 22.3: expressions -&gt; </w:t>
+      </w:r>
+      <w:proofErr w:type="spellStart"/>
+      <w:r>
+        <w:t>arithmetic_expressions</w:t>
+      </w:r>
+      <w:proofErr w:type="spellEnd"/>
+    </w:p>
+    <w:p>
+      <w:pPr>
+        <w:spacing w:line="276" w:lineRule="auto"/>
+      </w:pPr>
+      <w:r>
+        <w:t>Rule 26.1: pair: OPENPARENTHESIS_KW expressions COMMA_KW expressions CLOSEPARENTHESIS_KW</w:t>
+      </w:r>
+    </w:p>
+    <w:p>
+      <w:pPr>
+        <w:spacing w:line="276" w:lineRule="auto"/>
+      </w:pPr>
+      <w:r>
+        <w:t xml:space="preserve">Rule 25.1: </w:t>
+      </w:r>
+      <w:proofErr w:type="spellStart"/>
+      <w:r>
+        <w:t>arithmetic_expressions</w:t>
+      </w:r>
+      <w:proofErr w:type="spellEnd"/>
+      <w:r>
+        <w:t xml:space="preserve"> -&gt; ADD_KW pair</w:t>
+      </w:r>
+    </w:p>
+    <w:p>
+      <w:pPr>
+        <w:spacing w:line="276" w:lineRule="auto"/>
+      </w:pPr>
+      <w:r>
+        <w:t xml:space="preserve">Rule 8.3: range -&gt; </w:t>
+      </w:r>
+      <w:proofErr w:type="spellStart"/>
+      <w:r>
+        <w:t>arithmetic_expressions</w:t>
+      </w:r>
+      <w:proofErr w:type="spellEnd"/>
+      <w:r>
+        <w:t xml:space="preserve"> DOT_KW </w:t>
+      </w:r>
+      <w:proofErr w:type="spellStart"/>
+      <w:r>
+        <w:t>arithmetic_expressions</w:t>
+      </w:r>
+      <w:proofErr w:type="spellEnd"/>
+    </w:p>
+    <w:p>
+      <w:pPr>
+        <w:spacing w:line="276" w:lineRule="auto"/>
+      </w:pPr>
+      <w:r>
+        <w:t xml:space="preserve">Rule 7.2: </w:t>
+      </w:r>
+      <w:proofErr w:type="spellStart"/>
+      <w:r>
+        <w:t>dec</w:t>
+      </w:r>
+      <w:proofErr w:type="spellEnd"/>
+      <w:r>
+        <w:t xml:space="preserve"> -&gt; ID OPENBRACKET_KW range CLOSEBRACKET_KW</w:t>
+      </w:r>
+    </w:p>
+    <w:p>
+      <w:pPr>
+        <w:spacing w:line="276" w:lineRule="auto"/>
+      </w:pPr>
+      <w:r>
+        <w:t xml:space="preserve">Rule 6.1: </w:t>
+      </w:r>
+      <w:proofErr w:type="spellStart"/>
+      <w:r>
+        <w:t>declarator</w:t>
+      </w:r>
+      <w:proofErr w:type="spellEnd"/>
+      <w:r>
+        <w:t xml:space="preserve"> -&gt; </w:t>
+      </w:r>
+      <w:proofErr w:type="spellStart"/>
+      <w:r>
+        <w:t>dec</w:t>
+      </w:r>
+      <w:proofErr w:type="spellEnd"/>
+    </w:p>
+    <w:p>
+      <w:pPr>
+        <w:spacing w:line="276" w:lineRule="auto"/>
+      </w:pPr>
+      <w:r>
+        <w:t xml:space="preserve">Rule 5.2: </w:t>
+      </w:r>
+      <w:proofErr w:type="spellStart"/>
+      <w:r>
+        <w:t>declarator_list</w:t>
+      </w:r>
+      <w:proofErr w:type="spellEnd"/>
+      <w:r>
+        <w:t xml:space="preserve"> -&gt; </w:t>
+      </w:r>
+      <w:proofErr w:type="spellStart"/>
+      <w:r>
+        <w:t>declarator_list</w:t>
+      </w:r>
+      <w:proofErr w:type="spellEnd"/>
+      <w:r>
+        <w:t xml:space="preserve"> COMMA_KW </w:t>
+      </w:r>
+      <w:proofErr w:type="spellStart"/>
+      <w:r>
+        <w:t>declarator</w:t>
+      </w:r>
+      <w:proofErr w:type="spellEnd"/>
+    </w:p>
+    <w:p>
+      <w:pPr>
+        <w:spacing w:line="276" w:lineRule="auto"/>
+      </w:pPr>
+      <w:r>
+        <w:t xml:space="preserve">Rule 7.3: </w:t>
+      </w:r>
+      <w:proofErr w:type="spellStart"/>
+      <w:r>
+        <w:t>dec</w:t>
+      </w:r>
+      <w:proofErr w:type="spellEnd"/>
+      <w:r>
+        <w:t xml:space="preserve"> -&gt; ID OPENBRACKET_KW NUMCONST CLOSEBRACKET_KW</w:t>
+      </w:r>
+    </w:p>
+    <w:p>
+      <w:pPr>
+        <w:spacing w:line="276" w:lineRule="auto"/>
+      </w:pPr>
+      <w:r>
+        <w:t xml:space="preserve">Rule 6.1: </w:t>
+      </w:r>
+      <w:proofErr w:type="spellStart"/>
+      <w:r>
+        <w:t>declarator</w:t>
+      </w:r>
+      <w:proofErr w:type="spellEnd"/>
+      <w:r>
+        <w:t xml:space="preserve"> -&gt; </w:t>
+      </w:r>
+      <w:proofErr w:type="spellStart"/>
+      <w:r>
+        <w:t>dec</w:t>
+      </w:r>
+      <w:proofErr w:type="spellEnd"/>
+    </w:p>
+    <w:p>
+      <w:pPr>
+        <w:spacing w:line="276" w:lineRule="auto"/>
+      </w:pPr>
+      <w:r>
+        <w:t xml:space="preserve">Rule 5.2: </w:t>
+      </w:r>
+      <w:proofErr w:type="spellStart"/>
+      <w:r>
+        <w:t>declarator_list</w:t>
+      </w:r>
+      <w:proofErr w:type="spellEnd"/>
+      <w:r>
+        <w:t xml:space="preserve"> -&gt; </w:t>
+      </w:r>
+      <w:proofErr w:type="spellStart"/>
+      <w:r>
+        <w:t>declarator_list</w:t>
+      </w:r>
+      <w:proofErr w:type="spellEnd"/>
+      <w:r>
+        <w:t xml:space="preserve"> COMMA_KW </w:t>
+      </w:r>
+      <w:proofErr w:type="spellStart"/>
+      <w:r>
+        <w:t>declarator</w:t>
+      </w:r>
+      <w:proofErr w:type="spellEnd"/>
+    </w:p>
+    <w:p>
+      <w:pPr>
+        <w:spacing w:line="276" w:lineRule="auto"/>
+      </w:pPr>
+      <w:r>
+        <w:t xml:space="preserve">Rule 3.1: declarations -&gt; </w:t>
+      </w:r>
+      <w:proofErr w:type="spellStart"/>
+      <w:r>
+        <w:t>type_specifiers</w:t>
+      </w:r>
+      <w:proofErr w:type="spellEnd"/>
+      <w:r>
+        <w:t xml:space="preserve"> </w:t>
+      </w:r>
+      <w:proofErr w:type="spellStart"/>
+      <w:r>
+        <w:t>declarator_list</w:t>
+      </w:r>
+      <w:proofErr w:type="spellEnd"/>
+      <w:r>
+        <w:t xml:space="preserve"> SEMICOLON_KW</w:t>
+      </w:r>
+    </w:p>
+    <w:p>
+      <w:pPr>
+        <w:spacing w:line="276" w:lineRule="auto"/>
+      </w:pPr>
+      <w:r>
+        <w:t xml:space="preserve">Rule 2.2: </w:t>
+      </w:r>
+      <w:proofErr w:type="spellStart"/>
+      <w:r>
+        <w:t>declarations_list</w:t>
+      </w:r>
+      <w:proofErr w:type="spellEnd"/>
+      <w:r>
+        <w:t xml:space="preserve"> -&gt; declarations</w:t>
+      </w:r>
+    </w:p>
+    <w:p>
+      <w:pPr>
+        <w:spacing w:line="276" w:lineRule="auto"/>
+      </w:pPr>
+      <w:r>
+        <w:t xml:space="preserve">Rule 4.1: </w:t>
+      </w:r>
+      <w:proofErr w:type="spellStart"/>
+      <w:r>
+        <w:t>type_specifiers</w:t>
+      </w:r>
+      <w:proofErr w:type="spellEnd"/>
+      <w:r>
+        <w:t xml:space="preserve"> -&gt; INTEGER_KW</w:t>
+      </w:r>
+    </w:p>
+    <w:p>
+      <w:pPr>
+        <w:spacing w:line="276" w:lineRule="auto"/>
+      </w:pPr>
+      <w:r>
+        <w:lastRenderedPageBreak/>
+        <w:t xml:space="preserve">Rule 7.1: </w:t>
+      </w:r>
+      <w:proofErr w:type="spellStart"/>
+      <w:r>
+        <w:t>dec</w:t>
+      </w:r>
+      <w:proofErr w:type="spellEnd"/>
+      <w:r>
+        <w:t xml:space="preserve"> -&gt; ID</w:t>
+      </w:r>
+    </w:p>
+    <w:p>
+      <w:pPr>
+        <w:spacing w:line="276" w:lineRule="auto"/>
+      </w:pPr>
+      <w:r>
+        <w:t xml:space="preserve">Rule 23.1: </w:t>
+      </w:r>
+      <w:proofErr w:type="spellStart"/>
+      <w:r>
+        <w:t>constant_expressions</w:t>
+      </w:r>
+      <w:proofErr w:type="spellEnd"/>
+      <w:r>
+        <w:t xml:space="preserve"> -&gt; NUMCONST</w:t>
+      </w:r>
+    </w:p>
+    <w:p>
+      <w:pPr>
+        <w:spacing w:line="276" w:lineRule="auto"/>
+      </w:pPr>
+      <w:r>
+        <w:t xml:space="preserve">Rule 9.1: initializer -&gt; </w:t>
+      </w:r>
+      <w:proofErr w:type="spellStart"/>
+      <w:r>
+        <w:t>constant_expressions</w:t>
+      </w:r>
+      <w:proofErr w:type="spellEnd"/>
+    </w:p>
+    <w:p>
+      <w:pPr>
+        <w:spacing w:line="276" w:lineRule="auto"/>
+      </w:pPr>
+      <w:r>
+        <w:t xml:space="preserve">Rule 6.2: </w:t>
+      </w:r>
+      <w:proofErr w:type="spellStart"/>
+      <w:r>
+        <w:t>declarator</w:t>
+      </w:r>
+      <w:proofErr w:type="spellEnd"/>
+      <w:r>
+        <w:t xml:space="preserve"> -&gt; </w:t>
+      </w:r>
+      <w:proofErr w:type="spellStart"/>
+      <w:r>
+        <w:t>dec</w:t>
+      </w:r>
+      <w:proofErr w:type="spellEnd"/>
+      <w:r>
+        <w:t xml:space="preserve"> ASSIGN_KW initializer</w:t>
+      </w:r>
+    </w:p>
+    <w:p>
+      <w:pPr>
+        <w:spacing w:line="276" w:lineRule="auto"/>
+      </w:pPr>
+      <w:r>
+        <w:t xml:space="preserve">Rule 5.1: </w:t>
+      </w:r>
+      <w:proofErr w:type="spellStart"/>
+      <w:r>
+        <w:t>declarator_list</w:t>
+      </w:r>
+      <w:proofErr w:type="spellEnd"/>
+      <w:r>
+        <w:t xml:space="preserve"> -&gt; </w:t>
+      </w:r>
+      <w:proofErr w:type="spellStart"/>
+      <w:r>
+        <w:t>declarator</w:t>
+      </w:r>
+      <w:proofErr w:type="spellEnd"/>
+    </w:p>
+    <w:p>
+      <w:pPr>
+        <w:spacing w:line="276" w:lineRule="auto"/>
+      </w:pPr>
+      <w:r>
+        <w:t xml:space="preserve">Rule 3.1: declarations -&gt; </w:t>
+      </w:r>
+      <w:proofErr w:type="spellStart"/>
+      <w:r>
+        <w:t>type_specifiers</w:t>
+      </w:r>
+      <w:proofErr w:type="spellEnd"/>
+      <w:r>
+        <w:t xml:space="preserve"> </w:t>
+      </w:r>
+      <w:proofErr w:type="spellStart"/>
+      <w:r>
+        <w:t>declarator_list</w:t>
+      </w:r>
+      <w:proofErr w:type="spellEnd"/>
+      <w:r>
+        <w:t xml:space="preserve"> SEMICOLON_KW</w:t>
+      </w:r>
+    </w:p>
+    <w:p>
+      <w:pPr>
+        <w:spacing w:line="276" w:lineRule="auto"/>
+      </w:pPr>
+      <w:r>
+        <w:t xml:space="preserve">Rule 2.1: </w:t>
+      </w:r>
+      <w:proofErr w:type="spellStart"/>
+      <w:r>
+        <w:t>declarations_list</w:t>
+      </w:r>
+      <w:proofErr w:type="spellEnd"/>
+      <w:r>
+        <w:t xml:space="preserve"> -&gt; </w:t>
+      </w:r>
+      <w:proofErr w:type="spellStart"/>
+      <w:r>
+        <w:t>declarations_list</w:t>
+      </w:r>
+      <w:proofErr w:type="spellEnd"/>
+      <w:r>
+        <w:t xml:space="preserve"> declarations</w:t>
+      </w:r>
+    </w:p>
+    <w:p>
+      <w:pPr>
+        <w:spacing w:line="276" w:lineRule="auto"/>
+      </w:pPr>
+      <w:r>
+        <w:t xml:space="preserve">Rule 4.2: </w:t>
+      </w:r>
+      <w:proofErr w:type="spellStart"/>
+      <w:r>
+        <w:t>type_specifiers</w:t>
+      </w:r>
+      <w:proofErr w:type="spellEnd"/>
+      <w:r>
+        <w:t xml:space="preserve"> -&gt; REAL_KW</w:t>
+      </w:r>
+    </w:p>
+    <w:p>
+      <w:pPr>
+        <w:spacing w:line="276" w:lineRule="auto"/>
+      </w:pPr>
+      <w:r>
+        <w:t xml:space="preserve">Rule 7.1: </w:t>
+      </w:r>
+      <w:proofErr w:type="spellStart"/>
+      <w:r>
+        <w:t>dec</w:t>
+      </w:r>
+      <w:proofErr w:type="spellEnd"/>
+      <w:r>
+        <w:t xml:space="preserve"> -&gt; ID</w:t>
+      </w:r>
+    </w:p>
+    <w:p>
+      <w:pPr>
+        <w:spacing w:line="276" w:lineRule="auto"/>
+      </w:pPr>
+      <w:r>
+        <w:t xml:space="preserve">Rule 23.1: </w:t>
+      </w:r>
+      <w:proofErr w:type="spellStart"/>
+      <w:r>
+        <w:t>constant_expressions</w:t>
+      </w:r>
+      <w:proofErr w:type="spellEnd"/>
+      <w:r>
+        <w:t xml:space="preserve"> -&gt; NUMCONST</w:t>
+      </w:r>
+    </w:p>
+    <w:p>
+      <w:pPr>
+        <w:spacing w:line="276" w:lineRule="auto"/>
+      </w:pPr>
+      <w:r>
+        <w:t xml:space="preserve">Rule 9.1: initializer -&gt; </w:t>
+      </w:r>
+      <w:proofErr w:type="spellStart"/>
+      <w:r>
+        <w:t>constant_expressions</w:t>
+      </w:r>
+      <w:proofErr w:type="spellEnd"/>
+    </w:p>
+    <w:p>
+      <w:pPr>
+        <w:spacing w:line="276" w:lineRule="auto"/>
+      </w:pPr>
+      <w:r>
+        <w:t xml:space="preserve">Rule 6.2: </w:t>
+      </w:r>
+      <w:proofErr w:type="spellStart"/>
+      <w:r>
+        <w:t>declarator</w:t>
+      </w:r>
+      <w:proofErr w:type="spellEnd"/>
+      <w:r>
+        <w:t xml:space="preserve"> -&gt; </w:t>
+      </w:r>
+      <w:proofErr w:type="spellStart"/>
+      <w:r>
+        <w:t>dec</w:t>
+      </w:r>
+      <w:proofErr w:type="spellEnd"/>
+      <w:r>
+        <w:t xml:space="preserve"> ASSIGN_KW initializer</w:t>
+      </w:r>
+    </w:p>
+    <w:p>
+      <w:pPr>
+        <w:spacing w:line="276" w:lineRule="auto"/>
+      </w:pPr>
+      <w:r>
+        <w:t xml:space="preserve">Rule 5.1: </w:t>
+      </w:r>
+      <w:proofErr w:type="spellStart"/>
+      <w:r>
+        <w:t>declarator_list</w:t>
+      </w:r>
+      <w:proofErr w:type="spellEnd"/>
+      <w:r>
+        <w:t xml:space="preserve"> -&gt; </w:t>
+      </w:r>
+      <w:proofErr w:type="spellStart"/>
+      <w:r>
+        <w:t>declarator</w:t>
+      </w:r>
+      <w:proofErr w:type="spellEnd"/>
+    </w:p>
+    <w:p>
+      <w:pPr>
+        <w:spacing w:line="276" w:lineRule="auto"/>
+      </w:pPr>
+      <w:r>
+        <w:t xml:space="preserve">Rule 7.1: </w:t>
+      </w:r>
+      <w:proofErr w:type="spellStart"/>
+      <w:r>
+        <w:t>dec</w:t>
+      </w:r>
+      <w:proofErr w:type="spellEnd"/>
+      <w:r>
+        <w:t xml:space="preserve"> -&gt; ID</w:t>
+      </w:r>
+    </w:p>
+    <w:p>
+      <w:pPr>
+        <w:spacing w:line="276" w:lineRule="auto"/>
+      </w:pPr>
+      <w:r>
+        <w:t xml:space="preserve">Rule 6.1: </w:t>
+      </w:r>
+      <w:proofErr w:type="spellStart"/>
+      <w:r>
+        <w:t>declarator</w:t>
+      </w:r>
+      <w:proofErr w:type="spellEnd"/>
+      <w:r>
+        <w:t xml:space="preserve"> -&gt; </w:t>
+      </w:r>
+      <w:proofErr w:type="spellStart"/>
+      <w:r>
+        <w:t>dec</w:t>
+      </w:r>
+      <w:proofErr w:type="spellEnd"/>
+    </w:p>
+    <w:p>
+      <w:pPr>
+        <w:spacing w:line="276" w:lineRule="auto"/>
+      </w:pPr>
+      <w:r>
+        <w:t xml:space="preserve">Rule 5.2: </w:t>
+      </w:r>
+      <w:proofErr w:type="spellStart"/>
+      <w:r>
+        <w:t>declarator_list</w:t>
+      </w:r>
+      <w:proofErr w:type="spellEnd"/>
+      <w:r>
+        <w:t xml:space="preserve"> -&gt; </w:t>
+      </w:r>
+      <w:proofErr w:type="spellStart"/>
+      <w:r>
+        <w:t>declarator_list</w:t>
+      </w:r>
+      <w:proofErr w:type="spellEnd"/>
+      <w:r>
+        <w:t xml:space="preserve"> COMMA_KW </w:t>
+      </w:r>
+      <w:proofErr w:type="spellStart"/>
+      <w:r>
+        <w:t>declarator</w:t>
+      </w:r>
+      <w:proofErr w:type="spellEnd"/>
+    </w:p>
+    <w:p>
+      <w:pPr>
+        <w:spacing w:line="276" w:lineRule="auto"/>
+      </w:pPr>
+      <w:r>
+        <w:t xml:space="preserve">Rule 7.1: </w:t>
+      </w:r>
+      <w:proofErr w:type="spellStart"/>
+      <w:r>
+        <w:t>dec</w:t>
+      </w:r>
+      <w:proofErr w:type="spellEnd"/>
+      <w:r>
+        <w:t xml:space="preserve"> -&gt; ID</w:t>
+      </w:r>
+    </w:p>
+    <w:p>
+      <w:pPr>
+        <w:spacing w:line="276" w:lineRule="auto"/>
+      </w:pPr>
+      <w:r>
+        <w:t xml:space="preserve">Rule 23.1: </w:t>
+      </w:r>
+      <w:proofErr w:type="spellStart"/>
+      <w:r>
+        <w:t>constant_expressions</w:t>
+      </w:r>
+      <w:proofErr w:type="spellEnd"/>
+      <w:r>
+        <w:t xml:space="preserve"> -&gt; NUMCONST</w:t>
+      </w:r>
+    </w:p>
+    <w:p>
+      <w:pPr>
+        <w:spacing w:line="276" w:lineRule="auto"/>
+      </w:pPr>
+      <w:r>
+        <w:t xml:space="preserve">Rule 9.1: initializer -&gt; </w:t>
+      </w:r>
+      <w:proofErr w:type="spellStart"/>
+      <w:r>
+        <w:t>constant_expressions</w:t>
+      </w:r>
+      <w:proofErr w:type="spellEnd"/>
+    </w:p>
+    <w:p>
+      <w:pPr>
+        <w:spacing w:line="276" w:lineRule="auto"/>
+      </w:pPr>
+      <w:r>
+        <w:t xml:space="preserve">Rule 6.2: </w:t>
+      </w:r>
+      <w:proofErr w:type="spellStart"/>
+      <w:r>
+        <w:t>declarator</w:t>
+      </w:r>
+      <w:proofErr w:type="spellEnd"/>
+      <w:r>
+        <w:t xml:space="preserve"> -&gt; </w:t>
+      </w:r>
+      <w:proofErr w:type="spellStart"/>
+      <w:r>
+        <w:t>dec</w:t>
+      </w:r>
+      <w:proofErr w:type="spellEnd"/>
+      <w:r>
+        <w:t xml:space="preserve"> ASSIGN_KW initializer</w:t>
+      </w:r>
+    </w:p>
+    <w:p>
+      <w:pPr>
+        <w:spacing w:line="276" w:lineRule="auto"/>
+      </w:pPr>
+      <w:r>
+        <w:t xml:space="preserve">Rule 5.2: </w:t>
+      </w:r>
+      <w:proofErr w:type="spellStart"/>
+      <w:r>
+        <w:t>declarator_list</w:t>
+      </w:r>
+      <w:proofErr w:type="spellEnd"/>
+      <w:r>
+        <w:t xml:space="preserve"> -&gt; </w:t>
+      </w:r>
+      <w:proofErr w:type="spellStart"/>
+      <w:r>
+        <w:t>declarator_list</w:t>
+      </w:r>
+      <w:proofErr w:type="spellEnd"/>
+      <w:r>
+        <w:t xml:space="preserve"> COMMA_KW </w:t>
+      </w:r>
+      <w:proofErr w:type="spellStart"/>
+      <w:r>
+        <w:t>declarator</w:t>
+      </w:r>
+      <w:proofErr w:type="spellEnd"/>
+    </w:p>
+    <w:p>
+      <w:pPr>
+        <w:spacing w:line="276" w:lineRule="auto"/>
+      </w:pPr>
+      <w:r>
+        <w:t xml:space="preserve">Rule 3.1: declarations -&gt; </w:t>
+      </w:r>
+      <w:proofErr w:type="spellStart"/>
+      <w:r>
+        <w:t>type_specifiers</w:t>
+      </w:r>
+      <w:proofErr w:type="spellEnd"/>
+      <w:r>
+        <w:t xml:space="preserve"> </w:t>
+      </w:r>
+      <w:proofErr w:type="spellStart"/>
+      <w:r>
+        <w:t>declarator_list</w:t>
+      </w:r>
+      <w:proofErr w:type="spellEnd"/>
+      <w:r>
+        <w:t xml:space="preserve"> SEMICOLON_KW</w:t>
+      </w:r>
+    </w:p>
+    <w:p>
+      <w:pPr>
+        <w:spacing w:line="276" w:lineRule="auto"/>
+      </w:pPr>
+      <w:r>
+        <w:t xml:space="preserve">Rule 2.1: </w:t>
+      </w:r>
+      <w:proofErr w:type="spellStart"/>
+      <w:r>
+        <w:t>declarations_list</w:t>
+      </w:r>
+      <w:proofErr w:type="spellEnd"/>
+      <w:r>
+        <w:t xml:space="preserve"> -&gt; </w:t>
+      </w:r>
+      <w:proofErr w:type="spellStart"/>
+      <w:r>
+        <w:t>declarations_list</w:t>
+      </w:r>
+      <w:proofErr w:type="spellEnd"/>
+      <w:r>
+        <w:t xml:space="preserve"> declarations</w:t>
+      </w:r>
+    </w:p>
+    <w:p>
+      <w:pPr>
+        <w:spacing w:line="276" w:lineRule="auto"/>
+      </w:pPr>
+      <w:r>
+        <w:t xml:space="preserve">Rule 4.3: </w:t>
+      </w:r>
+      <w:proofErr w:type="spellStart"/>
+      <w:r>
+        <w:t>type_specifiers</w:t>
+      </w:r>
+      <w:proofErr w:type="spellEnd"/>
+      <w:r>
+        <w:t xml:space="preserve"> -&gt; CHAR_KW</w:t>
+      </w:r>
+    </w:p>
+    <w:p>
+      <w:pPr>
+        <w:spacing w:line="276" w:lineRule="auto"/>
+      </w:pPr>
+      <w:r>
+        <w:t xml:space="preserve">Rule 7.1: </w:t>
+      </w:r>
+      <w:proofErr w:type="spellStart"/>
+      <w:r>
+        <w:t>dec</w:t>
+      </w:r>
+      <w:proofErr w:type="spellEnd"/>
+      <w:r>
+        <w:t xml:space="preserve"> -&gt; ID</w:t>
+      </w:r>
+    </w:p>
+    <w:p>
+      <w:pPr>
+        <w:spacing w:line="276" w:lineRule="auto"/>
+      </w:pPr>
+      <w:r>
+        <w:t xml:space="preserve">Rule 23.3: </w:t>
+      </w:r>
+      <w:proofErr w:type="spellStart"/>
+      <w:r>
+        <w:t>constant_expressions</w:t>
+      </w:r>
+      <w:proofErr w:type="spellEnd"/>
+      <w:r>
+        <w:t xml:space="preserve"> -&gt; CHARCONST</w:t>
+      </w:r>
+    </w:p>
+    <w:p>
+      <w:pPr>
+        <w:spacing w:line="276" w:lineRule="auto"/>
+      </w:pPr>
+      <w:r>
+        <w:t xml:space="preserve">Rule 9.1: initializer -&gt; </w:t>
+      </w:r>
+      <w:proofErr w:type="spellStart"/>
+      <w:r>
+        <w:t>constant_expressions</w:t>
+      </w:r>
+      <w:proofErr w:type="spellEnd"/>
+    </w:p>
+    <w:p>
+      <w:pPr>
+        <w:spacing w:line="276" w:lineRule="auto"/>
+      </w:pPr>
+      <w:r>
+        <w:t xml:space="preserve">Rule 6.2: </w:t>
+      </w:r>
+      <w:proofErr w:type="spellStart"/>
+      <w:r>
+        <w:t>declarator</w:t>
+      </w:r>
+      <w:proofErr w:type="spellEnd"/>
+      <w:r>
+        <w:t xml:space="preserve"> -&gt; </w:t>
+      </w:r>
+      <w:proofErr w:type="spellStart"/>
+      <w:r>
+        <w:t>dec</w:t>
+      </w:r>
+      <w:proofErr w:type="spellEnd"/>
+      <w:r>
+        <w:t xml:space="preserve"> ASSIGN_KW initializer</w:t>
+      </w:r>
+    </w:p>
+    <w:p>
+      <w:pPr>
+        <w:spacing w:line="276" w:lineRule="auto"/>
+      </w:pPr>
+      <w:r>
+        <w:lastRenderedPageBreak/>
+        <w:t xml:space="preserve">Rule 5.1: </w:t>
+      </w:r>
+      <w:proofErr w:type="spellStart"/>
+      <w:r>
+        <w:t>declarator_list</w:t>
+      </w:r>
+      <w:proofErr w:type="spellEnd"/>
+      <w:r>
+        <w:t xml:space="preserve"> -&gt; </w:t>
+      </w:r>
+      <w:proofErr w:type="spellStart"/>
+      <w:r>
+        <w:t>declarator</w:t>
+      </w:r>
+      <w:proofErr w:type="spellEnd"/>
+    </w:p>
+    <w:p>
+      <w:pPr>
+        <w:spacing w:line="276" w:lineRule="auto"/>
+      </w:pPr>
+      <w:r>
+        <w:t xml:space="preserve">Rule 7.1: </w:t>
+      </w:r>
+      <w:proofErr w:type="spellStart"/>
+      <w:r>
+        <w:t>dec</w:t>
+      </w:r>
+      <w:proofErr w:type="spellEnd"/>
+      <w:r>
+        <w:t xml:space="preserve"> -&gt; ID</w:t>
+      </w:r>
+    </w:p>
+    <w:p>
+      <w:pPr>
+        <w:spacing w:line="276" w:lineRule="auto"/>
+      </w:pPr>
+      <w:r>
+        <w:t>Rule 1.</w:t>
+      </w:r>
     </w:p>
     <w:sectPr>
       <w:footerReference w:type="default" r:id="rId10"/>
@@ -7636,7 +9137,7 @@
         <w:sz w:val="20"/>
         <w:szCs w:val="20"/>
       </w:rPr>
-      <w:t>9</w:t>
+      <w:t>11</w:t>
     </w:r>
     <w:r>
       <w:rPr>
@@ -8658,7 +10159,7 @@
   <w:rsids>
     <w:rsidRoot w:val="00FD5634"/>
     <w:rsid w:val="00225C12"/>
-    <w:rsid w:val="0084438C"/>
+    <w:rsid w:val="004E366A"/>
     <w:rsid w:val="00FD5634"/>
   </w:rsids>
   <m:mathPr>
@@ -9406,7 +10907,7 @@
 </file>
 
 <file path=customXml/itemProps2.xml><?xml version="1.0" encoding="utf-8"?>
-<ds:datastoreItem xmlns:ds="http://schemas.openxmlformats.org/officeDocument/2006/customXml" ds:itemID="{155F417E-C8B2-43AE-BE33-143EACD93378}">
+<ds:datastoreItem xmlns:ds="http://schemas.openxmlformats.org/officeDocument/2006/customXml" ds:itemID="{811B087A-BBE5-410E-80DE-CEB7D31F8F80}">
   <ds:schemaRefs>
     <ds:schemaRef ds:uri="http://schemas.openxmlformats.org/officeDocument/2006/bibliography"/>
   </ds:schemaRefs>

</xml_diff>